<commit_message>
Update 需求报告 UI 设:
</commit_message>
<xml_diff>
--- a/doc/需求与设计文档-DJ 小队.docx
+++ b/doc/需求与设计文档-DJ 小队.docx
@@ -458,10 +458,10 @@
           <w:noProof/>
         </w:rPr>
         <w:drawing>
-          <wp:inline distT="0" distB="0" distL="0" distR="0" wp14:anchorId="2581F9AE" wp14:editId="084E8424">
-            <wp:extent cx="5274310" cy="5029200"/>
-            <wp:effectExtent l="0" t="0" r="0" b="0"/>
-            <wp:docPr id="2" name="图片 2"/>
+          <wp:inline distT="0" distB="0" distL="0" distR="0" wp14:anchorId="0F690A3B" wp14:editId="06D41B00">
+            <wp:extent cx="5777802" cy="5509294"/>
+            <wp:effectExtent l="0" t="0" r="1270" b="2540"/>
+            <wp:docPr id="1" name="图片 1" descr="图示&#10;&#10;描述已自动生成"/>
             <wp:cNvGraphicFramePr>
               <a:graphicFrameLocks xmlns:a="http://schemas.openxmlformats.org/drawingml/2006/main" noChangeAspect="1"/>
             </wp:cNvGraphicFramePr>
@@ -469,7 +469,7 @@
               <a:graphicData uri="http://schemas.openxmlformats.org/drawingml/2006/picture">
                 <pic:pic xmlns:pic="http://schemas.openxmlformats.org/drawingml/2006/picture">
                   <pic:nvPicPr>
-                    <pic:cNvPr id="2" name="图片 2"/>
+                    <pic:cNvPr id="1" name="图片 1" descr="图示&#10;&#10;描述已自动生成"/>
                     <pic:cNvPicPr/>
                   </pic:nvPicPr>
                   <pic:blipFill>
@@ -487,7 +487,7 @@
                   <pic:spPr>
                     <a:xfrm>
                       <a:off x="0" y="0"/>
-                      <a:ext cx="5274310" cy="5029200"/>
+                      <a:ext cx="5792082" cy="5522911"/>
                     </a:xfrm>
                     <a:prstGeom prst="rect">
                       <a:avLst/>
@@ -697,6 +697,7 @@
           <w:rFonts w:hint="eastAsia"/>
           <w:b/>
         </w:rPr>
+        <w:lastRenderedPageBreak/>
         <w:t>创建任务</w:t>
       </w:r>
     </w:p>
@@ -722,14 +723,7 @@
         <w:rPr>
           <w:rFonts w:hint="eastAsia"/>
         </w:rPr>
-        <w:t>用户打开软件，在任务管理栏点击添加按钮，按指示输入任务名称、</w:t>
-      </w:r>
-      <w:r>
-        <w:rPr>
-          <w:rFonts w:hint="eastAsia"/>
-        </w:rPr>
-        <w:lastRenderedPageBreak/>
-        <w:t>开始时间（不输入开始时间则默认为创建任务时间）、截止时间，点击完成以创建新任务。</w:t>
+        <w:t>用户打开软件，在任务管理栏点击添加按钮，按指示输入任务名称、开始时间（不输入开始时间则默认为创建任务时间）、截止时间，点击完成以创建新任务。</w:t>
       </w:r>
     </w:p>
     <w:p>
@@ -1103,10 +1097,10 @@
           <w:noProof/>
         </w:rPr>
         <w:drawing>
-          <wp:inline distT="0" distB="0" distL="0" distR="0" wp14:anchorId="710143AA" wp14:editId="229BACA8">
-            <wp:extent cx="5274310" cy="3722370"/>
-            <wp:effectExtent l="0" t="0" r="0" b="0"/>
-            <wp:docPr id="3" name="图片 3"/>
+          <wp:inline distT="0" distB="0" distL="0" distR="0" wp14:anchorId="33594CC8" wp14:editId="7D5DBEB4">
+            <wp:extent cx="5274310" cy="2145030"/>
+            <wp:effectExtent l="0" t="0" r="0" b="1270"/>
+            <wp:docPr id="4" name="图片 4" descr="图形用户界面, 应用程序&#10;&#10;描述已自动生成"/>
             <wp:cNvGraphicFramePr>
               <a:graphicFrameLocks xmlns:a="http://schemas.openxmlformats.org/drawingml/2006/main" noChangeAspect="1"/>
             </wp:cNvGraphicFramePr>
@@ -1114,11 +1108,17 @@
               <a:graphicData uri="http://schemas.openxmlformats.org/drawingml/2006/picture">
                 <pic:pic xmlns:pic="http://schemas.openxmlformats.org/drawingml/2006/picture">
                   <pic:nvPicPr>
-                    <pic:cNvPr id="1" name=""/>
+                    <pic:cNvPr id="4" name="图片 4" descr="图形用户界面, 应用程序&#10;&#10;描述已自动生成"/>
                     <pic:cNvPicPr/>
                   </pic:nvPicPr>
                   <pic:blipFill>
-                    <a:blip r:embed="rId9"/>
+                    <a:blip r:embed="rId9" cstate="print">
+                      <a:extLst>
+                        <a:ext uri="{28A0092B-C50C-407E-A947-70E740481C1C}">
+                          <a14:useLocalDpi xmlns:a14="http://schemas.microsoft.com/office/drawing/2010/main" val="0"/>
+                        </a:ext>
+                      </a:extLst>
+                    </a:blip>
                     <a:stretch>
                       <a:fillRect/>
                     </a:stretch>
@@ -1126,7 +1126,7 @@
                   <pic:spPr>
                     <a:xfrm>
                       <a:off x="0" y="0"/>
-                      <a:ext cx="5274310" cy="3722370"/>
+                      <a:ext cx="5274310" cy="2145030"/>
                     </a:xfrm>
                     <a:prstGeom prst="rect">
                       <a:avLst/>
@@ -1198,12 +1198,6 @@
         </w:rPr>
         <w:t>界面</w:t>
       </w:r>
-      <w:r>
-        <w:rPr>
-          <w:rFonts w:hint="eastAsia"/>
-        </w:rPr>
-        <w:t>及任务管理窗</w:t>
-      </w:r>
     </w:p>
     <w:p/>
     <w:p>
@@ -1215,10 +1209,10 @@
           <w:noProof/>
         </w:rPr>
         <w:drawing>
-          <wp:inline distT="0" distB="0" distL="0" distR="0" wp14:anchorId="62572365" wp14:editId="71F3978C">
-            <wp:extent cx="4651131" cy="3840291"/>
-            <wp:effectExtent l="0" t="0" r="0" b="0"/>
-            <wp:docPr id="6" name="图片 6"/>
+          <wp:inline distT="0" distB="0" distL="0" distR="0" wp14:anchorId="0E96E73F" wp14:editId="35A0140C">
+            <wp:extent cx="5274310" cy="2880995"/>
+            <wp:effectExtent l="0" t="0" r="0" b="1905"/>
+            <wp:docPr id="8" name="图片 8" descr="图形用户界面, 应用程序&#10;&#10;描述已自动生成"/>
             <wp:cNvGraphicFramePr>
               <a:graphicFrameLocks xmlns:a="http://schemas.openxmlformats.org/drawingml/2006/main" noChangeAspect="1"/>
             </wp:cNvGraphicFramePr>
@@ -1226,11 +1220,223 @@
               <a:graphicData uri="http://schemas.openxmlformats.org/drawingml/2006/picture">
                 <pic:pic xmlns:pic="http://schemas.openxmlformats.org/drawingml/2006/picture">
                   <pic:nvPicPr>
-                    <pic:cNvPr id="1" name=""/>
+                    <pic:cNvPr id="8" name="图片 8" descr="图形用户界面, 应用程序&#10;&#10;描述已自动生成"/>
                     <pic:cNvPicPr/>
                   </pic:nvPicPr>
                   <pic:blipFill>
-                    <a:blip r:embed="rId10"/>
+                    <a:blip r:embed="rId10" cstate="print">
+                      <a:extLst>
+                        <a:ext uri="{28A0092B-C50C-407E-A947-70E740481C1C}">
+                          <a14:useLocalDpi xmlns:a14="http://schemas.microsoft.com/office/drawing/2010/main" val="0"/>
+                        </a:ext>
+                      </a:extLst>
+                    </a:blip>
+                    <a:stretch>
+                      <a:fillRect/>
+                    </a:stretch>
+                  </pic:blipFill>
+                  <pic:spPr>
+                    <a:xfrm>
+                      <a:off x="0" y="0"/>
+                      <a:ext cx="5274310" cy="2880995"/>
+                    </a:xfrm>
+                    <a:prstGeom prst="rect">
+                      <a:avLst/>
+                    </a:prstGeom>
+                  </pic:spPr>
+                </pic:pic>
+              </a:graphicData>
+            </a:graphic>
+          </wp:inline>
+        </w:drawing>
+      </w:r>
+    </w:p>
+    <w:p>
+      <w:pPr>
+        <w:pStyle w:val="a3"/>
+        <w:jc w:val="center"/>
+      </w:pPr>
+      <w:r>
+        <w:t>图</w:t>
+      </w:r>
+      <w:r>
+        <w:t xml:space="preserve"> </w:t>
+      </w:r>
+      <w:r>
+        <w:fldChar w:fldCharType="begin"/>
+      </w:r>
+      <w:r>
+        <w:instrText xml:space="preserve"> SEQ </w:instrText>
+      </w:r>
+      <w:r>
+        <w:instrText>图</w:instrText>
+      </w:r>
+      <w:r>
+        <w:instrText xml:space="preserve"> \* ARABIC </w:instrText>
+      </w:r>
+      <w:r>
+        <w:fldChar w:fldCharType="separate"/>
+      </w:r>
+      <w:r>
+        <w:t>5</w:t>
+      </w:r>
+      <w:r>
+        <w:fldChar w:fldCharType="end"/>
+      </w:r>
+      <w:r>
+        <w:t>-2</w:t>
+      </w:r>
+      <w:r>
+        <w:rPr>
+          <w:rFonts w:hint="eastAsia"/>
+        </w:rPr>
+        <w:t>番茄钟</w:t>
+      </w:r>
+      <w:r>
+        <w:rPr>
+          <w:rFonts w:hint="eastAsia"/>
+        </w:rPr>
+        <w:t>界面</w:t>
+      </w:r>
+    </w:p>
+    <w:p>
+      <w:pPr>
+        <w:jc w:val="center"/>
+      </w:pPr>
+    </w:p>
+    <w:p>
+      <w:pPr>
+        <w:jc w:val="center"/>
+      </w:pPr>
+      <w:r>
+        <w:rPr>
+          <w:noProof/>
+        </w:rPr>
+        <w:lastRenderedPageBreak/>
+        <w:drawing>
+          <wp:inline distT="0" distB="0" distL="0" distR="0" wp14:anchorId="128BF7DB" wp14:editId="6B300C09">
+            <wp:extent cx="5274310" cy="2386330"/>
+            <wp:effectExtent l="0" t="0" r="0" b="1270"/>
+            <wp:docPr id="5" name="图片 5" descr="图形用户界面, 应用程序&#10;&#10;描述已自动生成"/>
+            <wp:cNvGraphicFramePr>
+              <a:graphicFrameLocks xmlns:a="http://schemas.openxmlformats.org/drawingml/2006/main" noChangeAspect="1"/>
+            </wp:cNvGraphicFramePr>
+            <a:graphic xmlns:a="http://schemas.openxmlformats.org/drawingml/2006/main">
+              <a:graphicData uri="http://schemas.openxmlformats.org/drawingml/2006/picture">
+                <pic:pic xmlns:pic="http://schemas.openxmlformats.org/drawingml/2006/picture">
+                  <pic:nvPicPr>
+                    <pic:cNvPr id="5" name="图片 5" descr="图形用户界面, 应用程序&#10;&#10;描述已自动生成"/>
+                    <pic:cNvPicPr/>
+                  </pic:nvPicPr>
+                  <pic:blipFill>
+                    <a:blip r:embed="rId11" cstate="print">
+                      <a:extLst>
+                        <a:ext uri="{28A0092B-C50C-407E-A947-70E740481C1C}">
+                          <a14:useLocalDpi xmlns:a14="http://schemas.microsoft.com/office/drawing/2010/main" val="0"/>
+                        </a:ext>
+                      </a:extLst>
+                    </a:blip>
+                    <a:stretch>
+                      <a:fillRect/>
+                    </a:stretch>
+                  </pic:blipFill>
+                  <pic:spPr>
+                    <a:xfrm>
+                      <a:off x="0" y="0"/>
+                      <a:ext cx="5274310" cy="2386330"/>
+                    </a:xfrm>
+                    <a:prstGeom prst="rect">
+                      <a:avLst/>
+                    </a:prstGeom>
+                  </pic:spPr>
+                </pic:pic>
+              </a:graphicData>
+            </a:graphic>
+          </wp:inline>
+        </w:drawing>
+      </w:r>
+    </w:p>
+    <w:p>
+      <w:pPr>
+        <w:pStyle w:val="a3"/>
+        <w:jc w:val="center"/>
+      </w:pPr>
+      <w:r>
+        <w:t>图</w:t>
+      </w:r>
+      <w:r>
+        <w:t xml:space="preserve"> </w:t>
+      </w:r>
+      <w:r>
+        <w:fldChar w:fldCharType="begin"/>
+      </w:r>
+      <w:r>
+        <w:instrText xml:space="preserve"> SEQ </w:instrText>
+      </w:r>
+      <w:r>
+        <w:instrText>图</w:instrText>
+      </w:r>
+      <w:r>
+        <w:instrText xml:space="preserve"> \* ARABIC </w:instrText>
+      </w:r>
+      <w:r>
+        <w:fldChar w:fldCharType="separate"/>
+      </w:r>
+      <w:r>
+        <w:t>5</w:t>
+      </w:r>
+      <w:r>
+        <w:fldChar w:fldCharType="end"/>
+      </w:r>
+      <w:r>
+        <w:t>-3</w:t>
+      </w:r>
+      <w:r>
+        <w:rPr>
+          <w:rFonts w:hint="eastAsia"/>
+        </w:rPr>
+        <w:t>资料管理</w:t>
+      </w:r>
+      <w:r>
+        <w:rPr>
+          <w:rFonts w:hint="eastAsia"/>
+        </w:rPr>
+        <w:t>界面</w:t>
+      </w:r>
+    </w:p>
+    <w:p>
+      <w:pPr>
+        <w:jc w:val="center"/>
+      </w:pPr>
+    </w:p>
+    <w:p>
+      <w:pPr>
+        <w:jc w:val="center"/>
+        <w:rPr>
+          <w:rFonts w:hint="eastAsia"/>
+        </w:rPr>
+      </w:pPr>
+      <w:r>
+        <w:rPr>
+          <w:noProof/>
+        </w:rPr>
+        <w:drawing>
+          <wp:inline distT="0" distB="0" distL="0" distR="0" wp14:anchorId="2E36CC93" wp14:editId="0752F17B">
+            <wp:extent cx="4651131" cy="3840291"/>
+            <wp:effectExtent l="0" t="0" r="0" b="0"/>
+            <wp:docPr id="6" name="图片 6" descr="图形用户界面, 网站&#10;&#10;描述已自动生成"/>
+            <wp:cNvGraphicFramePr>
+              <a:graphicFrameLocks xmlns:a="http://schemas.openxmlformats.org/drawingml/2006/main" noChangeAspect="1"/>
+            </wp:cNvGraphicFramePr>
+            <a:graphic xmlns:a="http://schemas.openxmlformats.org/drawingml/2006/main">
+              <a:graphicData uri="http://schemas.openxmlformats.org/drawingml/2006/picture">
+                <pic:pic xmlns:pic="http://schemas.openxmlformats.org/drawingml/2006/picture">
+                  <pic:nvPicPr>
+                    <pic:cNvPr id="6" name="图片 6" descr="图形用户界面, 网站&#10;&#10;描述已自动生成"/>
+                    <pic:cNvPicPr/>
+                  </pic:nvPicPr>
+                  <pic:blipFill>
+                    <a:blip r:embed="rId12"/>
                     <a:stretch>
                       <a:fillRect/>
                     </a:stretch>
@@ -1257,7 +1463,6 @@
         <w:jc w:val="center"/>
       </w:pPr>
       <w:r>
-        <w:lastRenderedPageBreak/>
         <w:t>图</w:t>
       </w:r>
       <w:r>
@@ -1285,13 +1490,10 @@
         <w:fldChar w:fldCharType="end"/>
       </w:r>
       <w:r>
-        <w:t>-2</w:t>
-      </w:r>
-      <w:r>
-        <w:rPr>
-          <w:rFonts w:hint="eastAsia"/>
-        </w:rPr>
-        <w:t xml:space="preserve"> </w:t>
+        <w:t>-</w:t>
+      </w:r>
+      <w:r>
+        <w:t>4</w:t>
       </w:r>
       <w:r>
         <w:rPr>
@@ -1303,104 +1505,9 @@
     <w:p>
       <w:pPr>
         <w:jc w:val="center"/>
-      </w:pPr>
-    </w:p>
-    <w:p>
-      <w:pPr>
-        <w:jc w:val="center"/>
-      </w:pPr>
-      <w:r>
-        <w:rPr>
-          <w:noProof/>
-        </w:rPr>
-        <w:drawing>
-          <wp:inline distT="0" distB="0" distL="0" distR="0" wp14:anchorId="5B328428" wp14:editId="0A4C2F9E">
-            <wp:extent cx="4870938" cy="3284042"/>
-            <wp:effectExtent l="0" t="0" r="0" b="5715"/>
-            <wp:docPr id="7" name="图片 7"/>
-            <wp:cNvGraphicFramePr>
-              <a:graphicFrameLocks xmlns:a="http://schemas.openxmlformats.org/drawingml/2006/main" noChangeAspect="1"/>
-            </wp:cNvGraphicFramePr>
-            <a:graphic xmlns:a="http://schemas.openxmlformats.org/drawingml/2006/main">
-              <a:graphicData uri="http://schemas.openxmlformats.org/drawingml/2006/picture">
-                <pic:pic xmlns:pic="http://schemas.openxmlformats.org/drawingml/2006/picture">
-                  <pic:nvPicPr>
-                    <pic:cNvPr id="1" name=""/>
-                    <pic:cNvPicPr/>
-                  </pic:nvPicPr>
-                  <pic:blipFill>
-                    <a:blip r:embed="rId11"/>
-                    <a:stretch>
-                      <a:fillRect/>
-                    </a:stretch>
-                  </pic:blipFill>
-                  <pic:spPr>
-                    <a:xfrm>
-                      <a:off x="0" y="0"/>
-                      <a:ext cx="4885631" cy="3293948"/>
-                    </a:xfrm>
-                    <a:prstGeom prst="rect">
-                      <a:avLst/>
-                    </a:prstGeom>
-                  </pic:spPr>
-                </pic:pic>
-              </a:graphicData>
-            </a:graphic>
-          </wp:inline>
-        </w:drawing>
-      </w:r>
-    </w:p>
-    <w:p>
-      <w:pPr>
-        <w:pStyle w:val="a3"/>
-        <w:jc w:val="center"/>
-      </w:pPr>
-      <w:r>
-        <w:t>图</w:t>
-      </w:r>
-      <w:r>
-        <w:t xml:space="preserve"> </w:t>
-      </w:r>
-      <w:r>
-        <w:fldChar w:fldCharType="begin"/>
-      </w:r>
-      <w:r>
-        <w:instrText xml:space="preserve"> SEQ </w:instrText>
-      </w:r>
-      <w:r>
-        <w:instrText>图</w:instrText>
-      </w:r>
-      <w:r>
-        <w:instrText xml:space="preserve"> \* ARABIC </w:instrText>
-      </w:r>
-      <w:r>
-        <w:fldChar w:fldCharType="separate"/>
-      </w:r>
-      <w:r>
-        <w:t>5</w:t>
-      </w:r>
-      <w:r>
-        <w:fldChar w:fldCharType="end"/>
-      </w:r>
-      <w:r>
-        <w:t>-3</w:t>
-      </w:r>
-      <w:r>
-        <w:rPr>
-          <w:rFonts w:hint="eastAsia"/>
-        </w:rPr>
-        <w:t xml:space="preserve"> </w:t>
-      </w:r>
-      <w:r>
-        <w:rPr>
-          <w:rFonts w:hint="eastAsia"/>
-        </w:rPr>
-        <w:t>资料管理界面</w:t>
-      </w:r>
-    </w:p>
-    <w:p>
-      <w:pPr>
-        <w:jc w:val="center"/>
+        <w:rPr>
+          <w:rFonts w:hint="eastAsia"/>
+        </w:rPr>
       </w:pPr>
     </w:p>
     <w:sectPr>

</xml_diff>